<commit_message>
Proof-reading manual is finished
</commit_message>
<xml_diff>
--- a/Docs/API_Integration_Manual.docx
+++ b/Docs/API_Integration_Manual.docx
@@ -3934,7 +3934,7 @@
         <w:rPr>
           <w:rFonts w:cs="Arial"/>
         </w:rPr>
-        <w:t>A Material Safety Data Sheet (MSDS) provides specific details on chemical products: physical and health hazards, safety procedures, and emergency response techniques.</w:t>
+        <w:t>A Safety Data Sheet (SDS) provides specific details on chemical products: physical and health hazards, safety procedures, and emergency response techniques.</w:t>
       </w:r>
     </w:p>
     <w:p>
@@ -3974,7 +3974,7 @@
         <w:rPr>
           <w:rFonts w:cs="Arial"/>
         </w:rPr>
-        <w:t>Check the MSDS before you start any job using hazardous chemicals, so you will know the risks and how to handle chemicals safely. Follow the procedures and use the recommended equipment.</w:t>
+        <w:t>Check the SDS before you start any job using hazardous chemicals, so you will know the risks and how to handle chemicals safely. Follow the procedures and use the recommended equipment.</w:t>
       </w:r>
     </w:p>
     <w:p>
@@ -4053,7 +4053,6 @@
         <w:br w:type="page"/>
       </w:r>
     </w:p>
-    <w:p/>
     <w:p>
       <w:pPr>
         <w:rPr>
@@ -4065,9 +4064,6 @@
           <w:szCs w:val="36"/>
         </w:rPr>
       </w:pPr>
-      <w:r>
-        <w:br w:type="page"/>
-      </w:r>
     </w:p>
     <w:p>
       <w:pPr>
@@ -4075,7 +4071,6 @@
       </w:pPr>
       <w:bookmarkStart w:id="55" w:name="_Toc134611750"/>
       <w:r>
-        <w:lastRenderedPageBreak/>
         <w:t>INTEGRATION</w:t>
       </w:r>
       <w:bookmarkEnd w:id="55"/>
@@ -4770,12 +4765,11 @@
         <w:rPr>
           <w:noProof/>
         </w:rPr>
-        <w:lastRenderedPageBreak/>
         <w:drawing>
-          <wp:inline distT="0" distB="0" distL="0" distR="0" wp14:anchorId="49D24157" wp14:editId="1EBE424E">
-            <wp:extent cx="5897675" cy="3800723"/>
-            <wp:effectExtent l="0" t="0" r="8255" b="0"/>
-            <wp:docPr id="13" name="Picture 13" descr="Text&#10;&#10;Description automatically generated"/>
+          <wp:inline distT="0" distB="0" distL="0" distR="0" wp14:anchorId="2DC8CD27" wp14:editId="06A69A7F">
+            <wp:extent cx="5943600" cy="2019935"/>
+            <wp:effectExtent l="0" t="0" r="0" b="0"/>
+            <wp:docPr id="2" name="Picture 2" descr="A picture containing text, screenshot, software, font&#10;&#10;Description automatically generated"/>
             <wp:cNvGraphicFramePr>
               <a:graphicFrameLocks xmlns:a="http://schemas.openxmlformats.org/drawingml/2006/main" noChangeAspect="1"/>
             </wp:cNvGraphicFramePr>
@@ -4783,7 +4777,7 @@
               <a:graphicData uri="http://schemas.openxmlformats.org/drawingml/2006/picture">
                 <pic:pic xmlns:pic="http://schemas.openxmlformats.org/drawingml/2006/picture">
                   <pic:nvPicPr>
-                    <pic:cNvPr id="13" name="Picture 13" descr="Text&#10;&#10;Description automatically generated"/>
+                    <pic:cNvPr id="2" name="Picture 2" descr="A picture containing text, screenshot, software, font&#10;&#10;Description automatically generated"/>
                     <pic:cNvPicPr/>
                   </pic:nvPicPr>
                   <pic:blipFill>
@@ -4795,7 +4789,7 @@
                   <pic:spPr>
                     <a:xfrm>
                       <a:off x="0" y="0"/>
-                      <a:ext cx="5940424" cy="3828272"/>
+                      <a:ext cx="5943600" cy="2019935"/>
                     </a:xfrm>
                     <a:prstGeom prst="rect">
                       <a:avLst/>
@@ -5035,7 +5029,19 @@
         <w:spacing w:line="360" w:lineRule="auto"/>
       </w:pPr>
       <w:r>
-        <w:t xml:space="preserve">The d1-readings topic is where the D1 App publishes all data information pertaining to weight, test weight, moisture, and temperature. </w:t>
+        <w:t xml:space="preserve">The </w:t>
+      </w:r>
+      <w:r>
+        <w:t>‘</w:t>
+      </w:r>
+      <w:r>
+        <w:t>d1-readings</w:t>
+      </w:r>
+      <w:r>
+        <w:t>’</w:t>
+      </w:r>
+      <w:r>
+        <w:t xml:space="preserve"> topic is where the D1 App publishes all data information pertaining to weight, test weight, moisture, and temperature. </w:t>
       </w:r>
       <w:r>
         <w:t xml:space="preserve">These messages will be posted frequently while D1 App is connected to a D1 Unit. </w:t>
@@ -5107,7 +5113,19 @@
         <w:spacing w:line="360" w:lineRule="auto"/>
       </w:pPr>
       <w:r>
-        <w:t>The format of the d1-readings JSON is:</w:t>
+        <w:t xml:space="preserve">The format of the </w:t>
+      </w:r>
+      <w:r>
+        <w:t>‘</w:t>
+      </w:r>
+      <w:r>
+        <w:t>d1-readings</w:t>
+      </w:r>
+      <w:r>
+        <w:t>’</w:t>
+      </w:r>
+      <w:r>
+        <w:t xml:space="preserve"> JSON is:</w:t>
       </w:r>
     </w:p>
     <w:p>
@@ -5158,6 +5176,7 @@
     <w:p>
       <w:pPr>
         <w:spacing w:line="360" w:lineRule="auto"/>
+        <w:jc w:val="both"/>
       </w:pPr>
       <w:r>
         <w:lastRenderedPageBreak/>
@@ -5195,7 +5214,23 @@
         <w:spacing w:line="360" w:lineRule="auto"/>
       </w:pPr>
       <w:r>
-        <w:t xml:space="preserve">Within the code, we recommend creating a readings object and serializing and deserializing the object using a JSON library. </w:t>
+        <w:t xml:space="preserve">Within the code, we recommend creating a readings object and serializing and deserializing the object using </w:t>
+      </w:r>
+      <w:r>
+        <w:t xml:space="preserve">the </w:t>
+      </w:r>
+      <w:proofErr w:type="spellStart"/>
+      <w:proofErr w:type="gramStart"/>
+      <w:r>
+        <w:t>System.Text.Json</w:t>
+      </w:r>
+      <w:proofErr w:type="spellEnd"/>
+      <w:proofErr w:type="gramEnd"/>
+      <w:r>
+        <w:t xml:space="preserve"> namespace in .NET</w:t>
+      </w:r>
+      <w:r>
+        <w:t xml:space="preserve">. </w:t>
       </w:r>
     </w:p>
     <w:p>
@@ -5228,10 +5263,34 @@
         <w:spacing w:line="360" w:lineRule="auto"/>
       </w:pPr>
       <w:r>
-        <w:t xml:space="preserve">The d1-commands topic is where the D1 App subscribes to all commands that can be published by external components of software. </w:t>
-      </w:r>
-      <w:r>
-        <w:t>There are 2 commands an external software can publish to the d1-commands topic with positive result, these being “hide” and “show”.</w:t>
+        <w:t xml:space="preserve">The </w:t>
+      </w:r>
+      <w:r>
+        <w:t>‘</w:t>
+      </w:r>
+      <w:r>
+        <w:t>d1-commands</w:t>
+      </w:r>
+      <w:r>
+        <w:t>’</w:t>
+      </w:r>
+      <w:r>
+        <w:t xml:space="preserve"> topic is where the D1 App subscribes to all commands that can be published by external components of software. </w:t>
+      </w:r>
+      <w:r>
+        <w:t xml:space="preserve">There are 2 commands an external software can publish to the </w:t>
+      </w:r>
+      <w:r>
+        <w:t>‘</w:t>
+      </w:r>
+      <w:r>
+        <w:t>d1-commands</w:t>
+      </w:r>
+      <w:r>
+        <w:t>’</w:t>
+      </w:r>
+      <w:r>
+        <w:t xml:space="preserve"> topic with positive result, these being “hide” and “show”.</w:t>
       </w:r>
     </w:p>
     <w:p>
@@ -5305,7 +5364,19 @@
         <w:spacing w:line="360" w:lineRule="auto"/>
       </w:pPr>
       <w:r>
-        <w:t>The format of the d1-readings JSON is:</w:t>
+        <w:t xml:space="preserve">The format of the </w:t>
+      </w:r>
+      <w:r>
+        <w:t>‘</w:t>
+      </w:r>
+      <w:r>
+        <w:t>d1-</w:t>
+      </w:r>
+      <w:r>
+        <w:t>commands’</w:t>
+      </w:r>
+      <w:r>
+        <w:t xml:space="preserve"> JSON is:</w:t>
       </w:r>
     </w:p>
     <w:p>
@@ -5468,7 +5539,37 @@
         <w:spacing w:line="360" w:lineRule="auto"/>
       </w:pPr>
       <w:r>
-        <w:t>The d1-response topic is the location of connection updates. The D! App will post to the d1-response updates the command of connected and the response of true or false. If the Connection was a success, then the response is true. If the D1 App failed to connect to the D1 unit, then the response is false.</w:t>
+        <w:t xml:space="preserve">The </w:t>
+      </w:r>
+      <w:r>
+        <w:t>‘</w:t>
+      </w:r>
+      <w:r>
+        <w:t>d1-response</w:t>
+      </w:r>
+      <w:r>
+        <w:t>’</w:t>
+      </w:r>
+      <w:r>
+        <w:t xml:space="preserve"> topic is the location of connection updates. The D</w:t>
+      </w:r>
+      <w:r>
+        <w:t>1</w:t>
+      </w:r>
+      <w:r>
+        <w:t xml:space="preserve"> App will post to the </w:t>
+      </w:r>
+      <w:r>
+        <w:t>‘</w:t>
+      </w:r>
+      <w:r>
+        <w:t>d1-response</w:t>
+      </w:r>
+      <w:r>
+        <w:t>’</w:t>
+      </w:r>
+      <w:r>
+        <w:t xml:space="preserve"> updates the command of connected and the response of true or false. If the Connection was a success, then the response is true. If the D1 App failed to connect to the D1 unit, then the response is false.</w:t>
       </w:r>
     </w:p>
     <w:p>
@@ -5537,7 +5638,19 @@
         <w:spacing w:line="360" w:lineRule="auto"/>
       </w:pPr>
       <w:r>
-        <w:t>The format of the d1-response JSON is:</w:t>
+        <w:t xml:space="preserve">The format of the </w:t>
+      </w:r>
+      <w:r>
+        <w:t>‘</w:t>
+      </w:r>
+      <w:r>
+        <w:t>d1-response</w:t>
+      </w:r>
+      <w:r>
+        <w:t>’</w:t>
+      </w:r>
+      <w:r>
+        <w:t xml:space="preserve"> JSON is:</w:t>
       </w:r>
     </w:p>
     <w:p>
@@ -5621,10 +5734,40 @@
         <w:spacing w:line="360" w:lineRule="auto"/>
       </w:pPr>
       <w:r>
-        <w:t xml:space="preserve">To create a backwards compatibility with harvest software that previously interfaced with the Seed Spector LRX, the D1 App supports the ss-command and ss-response topics. The </w:t>
-      </w:r>
-      <w:r>
-        <w:t xml:space="preserve">D1 App will emulate the SS in that it will except the exact same command strings and respond with a Seed Spector result. </w:t>
+        <w:t xml:space="preserve">To create a backwards compatibility with harvest software that previously interfaced with the Seed Spector LRX, the D1 App supports the </w:t>
+      </w:r>
+      <w:r>
+        <w:t>‘</w:t>
+      </w:r>
+      <w:r>
+        <w:t>ss-command</w:t>
+      </w:r>
+      <w:r>
+        <w:t>’</w:t>
+      </w:r>
+      <w:r>
+        <w:t xml:space="preserve"> and </w:t>
+      </w:r>
+      <w:r>
+        <w:t>‘</w:t>
+      </w:r>
+      <w:r>
+        <w:t>ss-response</w:t>
+      </w:r>
+      <w:r>
+        <w:t>’</w:t>
+      </w:r>
+      <w:r>
+        <w:t xml:space="preserve"> topics. The </w:t>
+      </w:r>
+      <w:r>
+        <w:t xml:space="preserve">D1 App will emulate the SS in that it will </w:t>
+      </w:r>
+      <w:r>
+        <w:t>ac</w:t>
+      </w:r>
+      <w:r>
+        <w:t xml:space="preserve">cept the exact same command strings and respond with a Seed Spector result. </w:t>
       </w:r>
     </w:p>
     <w:p>
@@ -5703,7 +5846,19 @@
         <w:spacing w:line="360" w:lineRule="auto"/>
       </w:pPr>
       <w:r>
-        <w:t>An example of a ss-command JSON is:</w:t>
+        <w:t xml:space="preserve">An example of a </w:t>
+      </w:r>
+      <w:r>
+        <w:t>‘</w:t>
+      </w:r>
+      <w:r>
+        <w:t>ss-command</w:t>
+      </w:r>
+      <w:r>
+        <w:t>’</w:t>
+      </w:r>
+      <w:r>
+        <w:t xml:space="preserve"> JSON is:</w:t>
       </w:r>
     </w:p>
     <w:p>
@@ -5763,15 +5918,25 @@
         <w:spacing w:line="360" w:lineRule="auto"/>
       </w:pPr>
       <w:r>
-        <w:t xml:space="preserve">The D1 App will process the </w:t>
-      </w:r>
-      <w:proofErr w:type="spellStart"/>
-      <w:r>
-        <w:t>command_string</w:t>
-      </w:r>
-      <w:proofErr w:type="spellEnd"/>
-      <w:r>
-        <w:t xml:space="preserve"> as if it was an SS LRX and respond with publishing to the ss-response with both the command and the response to the command. </w:t>
+        <w:t>The D1 App will process the command</w:t>
+      </w:r>
+      <w:r>
+        <w:t xml:space="preserve"> </w:t>
+      </w:r>
+      <w:r>
+        <w:t xml:space="preserve">string as if it was an SS LRX and respond with publishing to the </w:t>
+      </w:r>
+      <w:r>
+        <w:t>‘</w:t>
+      </w:r>
+      <w:r>
+        <w:t>ss-response</w:t>
+      </w:r>
+      <w:r>
+        <w:t>’</w:t>
+      </w:r>
+      <w:r>
+        <w:t xml:space="preserve"> with both the command and the response to the command. </w:t>
       </w:r>
     </w:p>
     <w:p>
@@ -5783,7 +5948,19 @@
       </w:pPr>
       <w:r>
         <w:lastRenderedPageBreak/>
-        <w:t>An example of a ss-response JSON is:</w:t>
+        <w:t xml:space="preserve">An example of a </w:t>
+      </w:r>
+      <w:r>
+        <w:t>‘</w:t>
+      </w:r>
+      <w:r>
+        <w:t>ss-response</w:t>
+      </w:r>
+      <w:r>
+        <w:t>’</w:t>
+      </w:r>
+      <w:r>
+        <w:t xml:space="preserve"> JSON is:</w:t>
       </w:r>
       <w:r>
         <w:rPr>
@@ -5796,9 +5973,9 @@
           <w:noProof/>
         </w:rPr>
         <w:drawing>
-          <wp:inline distT="0" distB="0" distL="0" distR="0" wp14:anchorId="42A97DA2" wp14:editId="2FFD00C4">
-            <wp:extent cx="5939135" cy="1225550"/>
-            <wp:effectExtent l="0" t="0" r="5080" b="0"/>
+          <wp:inline distT="0" distB="0" distL="0" distR="0" wp14:anchorId="42A97DA2" wp14:editId="62A78D97">
+            <wp:extent cx="5938385" cy="943636"/>
+            <wp:effectExtent l="0" t="0" r="5715" b="8890"/>
             <wp:docPr id="62" name="Picture 62" descr="Text&#10;&#10;Description automatically generated"/>
             <wp:cNvGraphicFramePr>
               <a:graphicFrameLocks xmlns:a="http://schemas.openxmlformats.org/drawingml/2006/main" noChangeAspect="1"/>
@@ -5812,13 +5989,13 @@
                   </pic:nvPicPr>
                   <pic:blipFill rotWithShape="1">
                     <a:blip r:embed="rId34"/>
-                    <a:srcRect r="13247" b="17662"/>
+                    <a:srcRect t="11306" r="13247" b="25288"/>
                     <a:stretch/>
                   </pic:blipFill>
                   <pic:spPr bwMode="auto">
                     <a:xfrm>
                       <a:off x="0" y="0"/>
-                      <a:ext cx="5975434" cy="1233040"/>
+                      <a:ext cx="5975434" cy="949523"/>
                     </a:xfrm>
                     <a:prstGeom prst="rect">
                       <a:avLst/>
@@ -5962,19 +6139,23 @@
           <w:noProof/>
         </w:rPr>
       </w:pPr>
-    </w:p>
-    <w:p>
-      <w:pPr>
-        <w:spacing w:line="360" w:lineRule="auto"/>
+      <w:r>
         <w:rPr>
           <w:noProof/>
         </w:rPr>
-      </w:pPr>
+        <w:t>To know more about the command strings and responses, refer t</w:t>
+      </w:r>
       <w:r>
         <w:rPr>
           <w:noProof/>
         </w:rPr>
-        <w:t>To know more about the command strings and responses, refer the the LRX manual</w:t>
+        <w:t>o</w:t>
+      </w:r>
+      <w:r>
+        <w:rPr>
+          <w:noProof/>
+        </w:rPr>
+        <w:t xml:space="preserve"> the LRX manual</w:t>
       </w:r>
       <w:r>
         <w:rPr>
@@ -6026,28 +6207,11 @@
       </w:pPr>
       <w:proofErr w:type="spellStart"/>
       <w:r>
-        <w:t>Newtonsoft.json</w:t>
+        <w:t>MQTTnet</w:t>
       </w:r>
       <w:proofErr w:type="spellEnd"/>
       <w:r>
-        <w:t xml:space="preserve"> version 13.0.2 </w:t>
-      </w:r>
-    </w:p>
-    <w:p>
-      <w:pPr>
-        <w:spacing w:line="360" w:lineRule="auto"/>
-        <w:ind w:left="1440"/>
-      </w:pPr>
-      <w:hyperlink r:id="rId35" w:history="1">
-        <w:r>
-          <w:rPr>
-            <w:rStyle w:val="Hyperlink"/>
-          </w:rPr>
-          <w:t>https://www.newtonsoft.com/json</w:t>
-        </w:r>
-      </w:hyperlink>
-      <w:r>
-        <w:t xml:space="preserve"> </w:t>
+        <w:t xml:space="preserve"> version 4.1.3.436</w:t>
       </w:r>
     </w:p>
     <w:p>
@@ -6060,28 +6224,12 @@
         <w:spacing w:line="360" w:lineRule="auto"/>
       </w:pPr>
       <w:proofErr w:type="spellStart"/>
-      <w:r>
-        <w:t>MQTTnet</w:t>
+      <w:proofErr w:type="gramStart"/>
+      <w:r>
+        <w:t>MQTTnet.Extensions.ManagedClient</w:t>
       </w:r>
       <w:proofErr w:type="spellEnd"/>
-      <w:r>
-        <w:t xml:space="preserve"> version 4.1.3.436</w:t>
-      </w:r>
-    </w:p>
-    <w:p>
-      <w:pPr>
-        <w:pStyle w:val="ListParagraph"/>
-        <w:numPr>
-          <w:ilvl w:val="0"/>
-          <w:numId w:val="5"/>
-        </w:numPr>
-        <w:spacing w:line="360" w:lineRule="auto"/>
-      </w:pPr>
-      <w:proofErr w:type="spellStart"/>
-      <w:r>
-        <w:t>MQTTnet.Extensions.ManagedClient</w:t>
-      </w:r>
-      <w:proofErr w:type="spellEnd"/>
+      <w:proofErr w:type="gramEnd"/>
       <w:r>
         <w:t xml:space="preserve"> 4.1.3.436</w:t>
       </w:r>
@@ -6094,7 +6242,7 @@
           <w:rStyle w:val="Hyperlink"/>
         </w:rPr>
       </w:pPr>
-      <w:hyperlink r:id="rId36" w:history="1">
+      <w:hyperlink r:id="rId35" w:history="1">
         <w:r>
           <w:rPr>
             <w:rStyle w:val="Hyperlink"/>
@@ -6106,23 +6254,17 @@
     <w:p>
       <w:pPr>
         <w:spacing w:line="360" w:lineRule="auto"/>
+      </w:pPr>
+      <w:r>
+        <w:t>A helpful for tool for working with MQTT that we recommend is MQTT Explorer.</w:t>
+      </w:r>
+    </w:p>
+    <w:p>
+      <w:pPr>
+        <w:spacing w:line="360" w:lineRule="auto"/>
         <w:ind w:left="1440"/>
       </w:pPr>
-    </w:p>
-    <w:p>
-      <w:pPr>
-        <w:spacing w:line="360" w:lineRule="auto"/>
-      </w:pPr>
-      <w:r>
-        <w:t>A helpful for tool for working with MQTT that we recommend is MQTT Explorer.</w:t>
-      </w:r>
-    </w:p>
-    <w:p>
-      <w:pPr>
-        <w:spacing w:line="360" w:lineRule="auto"/>
-        <w:ind w:left="1440"/>
-      </w:pPr>
-      <w:hyperlink r:id="rId37" w:history="1">
+      <w:hyperlink r:id="rId36" w:history="1">
         <w:r>
           <w:rPr>
             <w:rStyle w:val="Hyperlink"/>
@@ -6165,44 +6307,43 @@
         <w:ind w:left="720" w:hanging="720"/>
       </w:pPr>
     </w:p>
+    <w:p/>
+    <w:p>
+      <w:pPr>
+        <w:pStyle w:val="Heading1"/>
+      </w:pPr>
+      <w:hyperlink w:anchor="_Toc130453162" w:history="1">
+        <w:bookmarkStart w:id="74" w:name="_Toc134611766"/>
+        <w:r>
+          <w:rPr>
+            <w:rStyle w:val="Hyperlink"/>
+            <w:color w:val="003F77" w:themeColor="background2"/>
+            <w:u w:val="none"/>
+          </w:rPr>
+          <w:t>ADDITIONAL RESOURCES</w:t>
+        </w:r>
+        <w:bookmarkEnd w:id="74"/>
+        <w:r>
+          <w:rPr>
+            <w:webHidden/>
+          </w:rPr>
+          <w:t xml:space="preserve"> </w:t>
+        </w:r>
+      </w:hyperlink>
+    </w:p>
     <w:p>
       <w:pPr>
         <w:pStyle w:val="Heading2"/>
       </w:pPr>
-      <w:hyperlink w:anchor="_Toc130453155" w:history="1">
-        <w:bookmarkStart w:id="74" w:name="_Toc134611764"/>
+      <w:hyperlink w:anchor="_Toc130453163" w:history="1">
+        <w:bookmarkStart w:id="75" w:name="_Toc134611767"/>
         <w:r>
           <w:rPr>
             <w:rStyle w:val="Hyperlink"/>
             <w:color w:val="000000" w:themeColor="text1" w:themeShade="BF"/>
             <w:u w:val="none"/>
           </w:rPr>
-          <w:t>General Troubleshooting</w:t>
-        </w:r>
-        <w:bookmarkEnd w:id="74"/>
-        <w:r>
-          <w:rPr>
-            <w:rStyle w:val="Hyperlink"/>
-            <w:color w:val="000000" w:themeColor="text1" w:themeShade="BF"/>
-            <w:u w:val="none"/>
-          </w:rPr>
-          <w:t xml:space="preserve"> </w:t>
-        </w:r>
-      </w:hyperlink>
-    </w:p>
-    <w:p>
-      <w:pPr>
-        <w:pStyle w:val="Heading2"/>
-      </w:pPr>
-      <w:hyperlink w:anchor="_Toc130453156" w:history="1">
-        <w:bookmarkStart w:id="75" w:name="_Toc134611765"/>
-        <w:r>
-          <w:rPr>
-            <w:rStyle w:val="Hyperlink"/>
-            <w:color w:val="000000" w:themeColor="text1" w:themeShade="BF"/>
-            <w:u w:val="none"/>
-          </w:rPr>
-          <w:t>Troubleshooting chart</w:t>
+          <w:t>Warranty</w:t>
         </w:r>
         <w:bookmarkEnd w:id="75"/>
         <w:r>
@@ -6217,54 +6358,6 @@
     <w:p/>
     <w:p>
       <w:pPr>
-        <w:pStyle w:val="Heading1"/>
-      </w:pPr>
-      <w:hyperlink w:anchor="_Toc130453162" w:history="1">
-        <w:bookmarkStart w:id="76" w:name="_Toc134611766"/>
-        <w:r>
-          <w:rPr>
-            <w:rStyle w:val="Hyperlink"/>
-            <w:color w:val="003F77" w:themeColor="background2"/>
-            <w:u w:val="none"/>
-          </w:rPr>
-          <w:t>ADDITIONAL RESOURCES</w:t>
-        </w:r>
-        <w:bookmarkEnd w:id="76"/>
-        <w:r>
-          <w:rPr>
-            <w:webHidden/>
-          </w:rPr>
-          <w:t xml:space="preserve"> </w:t>
-        </w:r>
-      </w:hyperlink>
-    </w:p>
-    <w:p>
-      <w:pPr>
-        <w:pStyle w:val="Heading2"/>
-      </w:pPr>
-      <w:hyperlink w:anchor="_Toc130453163" w:history="1">
-        <w:bookmarkStart w:id="77" w:name="_Toc134611767"/>
-        <w:r>
-          <w:rPr>
-            <w:rStyle w:val="Hyperlink"/>
-            <w:color w:val="000000" w:themeColor="text1" w:themeShade="BF"/>
-            <w:u w:val="none"/>
-          </w:rPr>
-          <w:t>Warranty</w:t>
-        </w:r>
-        <w:bookmarkEnd w:id="77"/>
-        <w:r>
-          <w:rPr>
-            <w:webHidden/>
-            <w:color w:val="8F8F8F" w:themeColor="accent6" w:themeShade="BF"/>
-          </w:rPr>
-          <w:t xml:space="preserve"> </w:t>
-        </w:r>
-      </w:hyperlink>
-    </w:p>
-    <w:p/>
-    <w:p>
-      <w:pPr>
         <w:pStyle w:val="Heading4"/>
         <w:numPr>
           <w:ilvl w:val="0"/>
@@ -6272,13 +6365,13 @@
         </w:numPr>
         <w:ind w:left="864" w:hanging="864"/>
       </w:pPr>
-      <w:bookmarkStart w:id="78" w:name="_Toc134430516"/>
-      <w:bookmarkStart w:id="79" w:name="_Toc134610824"/>
+      <w:bookmarkStart w:id="76" w:name="_Toc134430516"/>
+      <w:bookmarkStart w:id="77" w:name="_Toc134610824"/>
       <w:r>
         <w:t>ALMACO End User License Agreement (“EULA”)</w:t>
       </w:r>
-      <w:bookmarkEnd w:id="78"/>
-      <w:bookmarkEnd w:id="79"/>
+      <w:bookmarkEnd w:id="76"/>
+      <w:bookmarkEnd w:id="77"/>
     </w:p>
     <w:p>
       <w:pPr>
@@ -6304,13 +6397,13 @@
         <w:ind w:left="864" w:hanging="864"/>
         <w:jc w:val="both"/>
       </w:pPr>
-      <w:bookmarkStart w:id="80" w:name="_Toc134430517"/>
-      <w:bookmarkStart w:id="81" w:name="_Toc134610825"/>
+      <w:bookmarkStart w:id="78" w:name="_Toc134430517"/>
+      <w:bookmarkStart w:id="79" w:name="_Toc134610825"/>
       <w:r>
         <w:t>Grant of Software License</w:t>
       </w:r>
-      <w:bookmarkEnd w:id="80"/>
-      <w:bookmarkEnd w:id="81"/>
+      <w:bookmarkEnd w:id="78"/>
+      <w:bookmarkEnd w:id="79"/>
     </w:p>
     <w:p>
       <w:pPr>
@@ -6364,36 +6457,35 @@
         <w:spacing w:before="240"/>
         <w:jc w:val="both"/>
       </w:pPr>
-      <w:bookmarkStart w:id="82" w:name="_Toc134430518"/>
-      <w:bookmarkStart w:id="83" w:name="_Toc134610826"/>
+      <w:bookmarkStart w:id="80" w:name="_Toc134430518"/>
+      <w:bookmarkStart w:id="81" w:name="_Toc134610826"/>
       <w:r>
         <w:rPr>
           <w:rStyle w:val="Heading4Char"/>
         </w:rPr>
-        <w:lastRenderedPageBreak/>
         <w:t>Ownership of Software</w:t>
+      </w:r>
+      <w:bookmarkEnd w:id="80"/>
+      <w:bookmarkEnd w:id="81"/>
+      <w:r>
+        <w:t>.  ALMACO or its licensors may have patents or pending patent applications, trademarks, copyrights, trade secret rights, or intellectual property rights covering the Software and all materials delivered to you along with the Software (user manuals and other documentation).  You acknowledge that the Software and such materials are the property of ALMACO or its licensors and that the only rights you have with respect to the Software and related materials is the right to use them in accordance with the terms of this license.  You acknowledge that no title to the intellectual property in the Software is transferred to you.  You may not sublicense the use or ownership of this software to any other parties.</w:t>
+      </w:r>
+    </w:p>
+    <w:p>
+      <w:pPr>
+        <w:spacing w:before="240"/>
+        <w:jc w:val="both"/>
+      </w:pPr>
+      <w:bookmarkStart w:id="82" w:name="_Toc134430519"/>
+      <w:bookmarkStart w:id="83" w:name="_Toc134610827"/>
+      <w:r>
+        <w:rPr>
+          <w:rStyle w:val="Heading4Char"/>
+        </w:rPr>
+        <w:t>Additional Software, Services, and Updates.</w:t>
       </w:r>
       <w:bookmarkEnd w:id="82"/>
       <w:bookmarkEnd w:id="83"/>
-      <w:r>
-        <w:t>.  ALMACO or its licensors may have patents or pending patent applications, trademarks, copyrights, trade secret rights, or intellectual property rights covering the Software and all materials delivered to you along with the Software (user manuals and other documentation).  You acknowledge that the Software and such materials are the property of ALMACO or its licensors and that the only rights you have with respect to the Software and related materials is the right to use them in accordance with the terms of this license.  You acknowledge that no title to the intellectual property in the Software is transferred to you.  You may not sublicense the use or ownership of this software to any other parties.</w:t>
-      </w:r>
-    </w:p>
-    <w:p>
-      <w:pPr>
-        <w:spacing w:before="240"/>
-        <w:jc w:val="both"/>
-      </w:pPr>
-      <w:bookmarkStart w:id="84" w:name="_Toc134430519"/>
-      <w:bookmarkStart w:id="85" w:name="_Toc134610827"/>
-      <w:r>
-        <w:rPr>
-          <w:rStyle w:val="Heading4Char"/>
-        </w:rPr>
-        <w:t>Additional Software, Services, and Updates.</w:t>
-      </w:r>
-      <w:bookmarkEnd w:id="84"/>
-      <w:bookmarkEnd w:id="85"/>
       <w:r>
         <w:rPr>
           <w:rFonts w:ascii="Franklin Gothic Book" w:hAnsi="Franklin Gothic Book"/>
@@ -6403,7 +6495,19 @@
         <w:t xml:space="preserve">  </w:t>
       </w:r>
       <w:r>
-        <w:t>This EULA applies to updates, supplements, add-on components, and product support services of the Software that you may obtain from ALMACO or its affiliates, providers, or licensors, unless you accept updated terms or another agreement governs.</w:t>
+        <w:t xml:space="preserve">This EULA applies to updates, supplements, add-on components, and product support services of the Software that </w:t>
+      </w:r>
+      <w:r>
+        <w:lastRenderedPageBreak/>
+        <w:t xml:space="preserve">you may obtain from ALMACO or its affiliates, providers, or licensors, unless you accept updated </w:t>
+      </w:r>
+      <w:proofErr w:type="gramStart"/>
+      <w:r>
+        <w:t>terms</w:t>
+      </w:r>
+      <w:proofErr w:type="gramEnd"/>
+      <w:r>
+        <w:t xml:space="preserve"> or another agreement governs.</w:t>
       </w:r>
     </w:p>
     <w:p>
@@ -6411,16 +6515,16 @@
         <w:spacing w:before="240"/>
         <w:jc w:val="both"/>
       </w:pPr>
-      <w:bookmarkStart w:id="86" w:name="_Toc134430520"/>
-      <w:bookmarkStart w:id="87" w:name="_Toc134610828"/>
+      <w:bookmarkStart w:id="84" w:name="_Toc134430520"/>
+      <w:bookmarkStart w:id="85" w:name="_Toc134610828"/>
       <w:r>
         <w:rPr>
           <w:rStyle w:val="Heading4Char"/>
         </w:rPr>
         <w:t>Modification and Reverse Engineering.</w:t>
       </w:r>
-      <w:bookmarkEnd w:id="86"/>
-      <w:bookmarkEnd w:id="87"/>
+      <w:bookmarkEnd w:id="84"/>
+      <w:bookmarkEnd w:id="85"/>
       <w:r>
         <w:rPr>
           <w:rFonts w:ascii="Franklin Gothic Book" w:hAnsi="Franklin Gothic Book"/>
@@ -6438,16 +6542,16 @@
         <w:spacing w:before="240"/>
         <w:jc w:val="both"/>
       </w:pPr>
-      <w:bookmarkStart w:id="88" w:name="_Toc134430521"/>
-      <w:bookmarkStart w:id="89" w:name="_Toc134610829"/>
+      <w:bookmarkStart w:id="86" w:name="_Toc134430521"/>
+      <w:bookmarkStart w:id="87" w:name="_Toc134610829"/>
       <w:r>
         <w:rPr>
           <w:rStyle w:val="Heading4Char"/>
         </w:rPr>
         <w:t>Separation of Components.</w:t>
       </w:r>
-      <w:bookmarkEnd w:id="88"/>
-      <w:bookmarkEnd w:id="89"/>
+      <w:bookmarkEnd w:id="86"/>
+      <w:bookmarkEnd w:id="87"/>
       <w:r>
         <w:rPr>
           <w:rFonts w:ascii="Franklin Gothic Book" w:hAnsi="Franklin Gothic Book"/>
@@ -6465,16 +6569,16 @@
         <w:spacing w:before="240"/>
         <w:jc w:val="both"/>
       </w:pPr>
-      <w:bookmarkStart w:id="90" w:name="_Toc134430522"/>
-      <w:bookmarkStart w:id="91" w:name="_Toc134610830"/>
+      <w:bookmarkStart w:id="88" w:name="_Toc134430522"/>
+      <w:bookmarkStart w:id="89" w:name="_Toc134610830"/>
       <w:r>
         <w:rPr>
           <w:rStyle w:val="Heading4Char"/>
         </w:rPr>
         <w:t>Backup Copy.</w:t>
       </w:r>
-      <w:bookmarkEnd w:id="90"/>
-      <w:bookmarkEnd w:id="91"/>
+      <w:bookmarkEnd w:id="88"/>
+      <w:bookmarkEnd w:id="89"/>
       <w:r>
         <w:rPr>
           <w:rStyle w:val="Heading4Char"/>
@@ -6498,39 +6602,44 @@
         <w:spacing w:before="240"/>
         <w:jc w:val="both"/>
       </w:pPr>
-      <w:bookmarkStart w:id="92" w:name="_Toc134430523"/>
-      <w:bookmarkStart w:id="93" w:name="_Toc134610831"/>
+      <w:bookmarkStart w:id="90" w:name="_Toc134430523"/>
+      <w:bookmarkStart w:id="91" w:name="_Toc134610831"/>
       <w:r>
         <w:rPr>
           <w:rStyle w:val="Heading4Char"/>
         </w:rPr>
         <w:t>Limited Warranty.</w:t>
+      </w:r>
+      <w:bookmarkEnd w:id="90"/>
+      <w:bookmarkEnd w:id="91"/>
+      <w:r>
+        <w:t xml:space="preserve">  ALMACO warrants to the original consumer purchaser of this </w:t>
+      </w:r>
+      <w:r>
+        <w:br/>
+        <w:t xml:space="preserve">Software that the recording media on which the software is recorded will be free from defects in material and workmanship for one year from date of purchase.  If the medium is found defective ALMACO agrees to replace, free of charge, any products discovered to be defective upon receipt of the defective </w:t>
+      </w:r>
+      <w:proofErr w:type="gramStart"/>
+      <w:r>
+        <w:t>product</w:t>
+      </w:r>
+      <w:proofErr w:type="gramEnd"/>
+    </w:p>
+    <w:p>
+      <w:pPr>
+        <w:spacing w:before="240"/>
+        <w:jc w:val="both"/>
+      </w:pPr>
+      <w:bookmarkStart w:id="92" w:name="_Toc134430524"/>
+      <w:bookmarkStart w:id="93" w:name="_Toc134610832"/>
+      <w:r>
+        <w:rPr>
+          <w:rStyle w:val="Heading4Char"/>
+        </w:rPr>
+        <w:t>No Liability for Consequential Damages.</w:t>
       </w:r>
       <w:bookmarkEnd w:id="92"/>
       <w:bookmarkEnd w:id="93"/>
-      <w:r>
-        <w:t xml:space="preserve">  ALMACO warrants to the original consumer purchaser of this </w:t>
-      </w:r>
-      <w:r>
-        <w:br/>
-        <w:t>Software that the recording media on which the software is recorded will be free from defects in material and workmanship for one year from date of purchase.  If the medium is found defective ALMACO agrees to replace, free of charge, any products discovered to be defective upon receipt of the defective product</w:t>
-      </w:r>
-    </w:p>
-    <w:p>
-      <w:pPr>
-        <w:spacing w:before="240"/>
-        <w:jc w:val="both"/>
-      </w:pPr>
-      <w:bookmarkStart w:id="94" w:name="_Toc134430524"/>
-      <w:bookmarkStart w:id="95" w:name="_Toc134610832"/>
-      <w:r>
-        <w:rPr>
-          <w:rStyle w:val="Heading4Char"/>
-        </w:rPr>
-        <w:t>No Liability for Consequential Damages.</w:t>
-      </w:r>
-      <w:bookmarkEnd w:id="94"/>
-      <w:bookmarkEnd w:id="95"/>
       <w:r>
         <w:rPr>
           <w:rFonts w:ascii="Franklin Gothic Book" w:hAnsi="Franklin Gothic Book"/>
@@ -6540,11 +6649,7 @@
         <w:t xml:space="preserve">  </w:t>
       </w:r>
       <w:r>
-        <w:t xml:space="preserve">Except as prohibited by law, neither ALMACO nor its affiliates, providers, or licensors are liable to you for any consequential, special, indirect, or incidental damages whatsoever (including, without limitation, damages for loss of data or computer time, loss of business profits, business interruption, loss of business information, or any other pecuniary loss) arising out of the delivery, use, </w:t>
-      </w:r>
-      <w:r>
-        <w:lastRenderedPageBreak/>
-        <w:t>or inability to use the Software.  This limitation shall apply even if any component of the Software fails of its essential purpose.  In no event shall ALMACO or its affiliates, providers, or licensors be liable for any amount in excess of the license or other fees paid by you to ALMACO, if any.</w:t>
+        <w:t>Except as prohibited by law, neither ALMACO nor its affiliates, providers, or licensors are liable to you for any consequential, special, indirect, or incidental damages whatsoever (including, without limitation, damages for loss of data or computer time, loss of business profits, business interruption, loss of business information, or any other pecuniary loss) arising out of the delivery, use, or inability to use the Software.  This limitation shall apply even if any component of the Software fails of its essential purpose.  In no event shall ALMACO or its affiliates, providers, or licensors be liable for any amount in excess of the license or other fees paid by you to ALMACO, if any.</w:t>
       </w:r>
     </w:p>
     <w:p>
@@ -6552,16 +6657,16 @@
         <w:spacing w:before="240"/>
         <w:jc w:val="both"/>
       </w:pPr>
-      <w:bookmarkStart w:id="96" w:name="_Toc134430525"/>
-      <w:bookmarkStart w:id="97" w:name="_Toc134610833"/>
+      <w:bookmarkStart w:id="94" w:name="_Toc134430525"/>
+      <w:bookmarkStart w:id="95" w:name="_Toc134610833"/>
       <w:r>
         <w:rPr>
           <w:rStyle w:val="Heading4Char"/>
         </w:rPr>
         <w:t>Notice Regarding Data Security.</w:t>
       </w:r>
-      <w:bookmarkEnd w:id="96"/>
-      <w:bookmarkEnd w:id="97"/>
+      <w:bookmarkEnd w:id="94"/>
+      <w:bookmarkEnd w:id="95"/>
       <w:r>
         <w:rPr>
           <w:rFonts w:ascii="Franklin Gothic Book" w:hAnsi="Franklin Gothic Book"/>
@@ -6579,35 +6684,39 @@
         <w:spacing w:before="240"/>
         <w:jc w:val="both"/>
       </w:pPr>
-      <w:bookmarkStart w:id="98" w:name="_Toc134430526"/>
-      <w:bookmarkStart w:id="99" w:name="_Toc134610834"/>
+      <w:bookmarkStart w:id="96" w:name="_Toc134430526"/>
+      <w:bookmarkStart w:id="97" w:name="_Toc134610834"/>
       <w:r>
         <w:rPr>
           <w:rStyle w:val="Heading4Char"/>
         </w:rPr>
         <w:t>Consent of Data Use.</w:t>
+      </w:r>
+      <w:bookmarkEnd w:id="96"/>
+      <w:bookmarkEnd w:id="97"/>
+      <w:r>
+        <w:t xml:space="preserve">  You agree that ALMACO may collect and use technical information gathered in any manner as part of product support services related to the Software.  ALMACO may use this information solely to improve their products or provide </w:t>
+      </w:r>
+      <w:r>
+        <w:lastRenderedPageBreak/>
+        <w:t>customized services or technologies to you.  ALMACO may disclose this information to others, but not in a form that may personally identify you.</w:t>
+      </w:r>
+    </w:p>
+    <w:p>
+      <w:pPr>
+        <w:spacing w:before="240"/>
+        <w:jc w:val="both"/>
+      </w:pPr>
+      <w:bookmarkStart w:id="98" w:name="_Toc134430527"/>
+      <w:bookmarkStart w:id="99" w:name="_Toc134610835"/>
+      <w:r>
+        <w:rPr>
+          <w:rStyle w:val="Heading4Char"/>
+        </w:rPr>
+        <w:t>Exclusivity of Use and Transfer.</w:t>
       </w:r>
       <w:bookmarkEnd w:id="98"/>
       <w:bookmarkEnd w:id="99"/>
-      <w:r>
-        <w:t xml:space="preserve">  You agree that ALMACO may collect and use technical information gathered in any manner as part of product support services related to the Software.  ALMACO may use this information solely to improve their products or provide customized services or technologies to you.  ALMACO may disclose this information to others, but not in a form that may personally identify you.</w:t>
-      </w:r>
-    </w:p>
-    <w:p>
-      <w:pPr>
-        <w:spacing w:before="240"/>
-        <w:jc w:val="both"/>
-      </w:pPr>
-      <w:bookmarkStart w:id="100" w:name="_Toc134430527"/>
-      <w:bookmarkStart w:id="101" w:name="_Toc134610835"/>
-      <w:r>
-        <w:rPr>
-          <w:rStyle w:val="Heading4Char"/>
-        </w:rPr>
-        <w:t>Exclusivity of Use and Transfer.</w:t>
-      </w:r>
-      <w:bookmarkEnd w:id="100"/>
-      <w:bookmarkEnd w:id="101"/>
       <w:r>
         <w:rPr>
           <w:rFonts w:ascii="Franklin Gothic Book" w:hAnsi="Franklin Gothic Book"/>
@@ -6617,7 +6726,15 @@
         <w:t xml:space="preserve">  </w:t>
       </w:r>
       <w:r>
-        <w:t>The Software may not be shared, transferred to, or used concurrently on multiple computers.  The Software is licensed as part of an integrated system and may only be used with the affiliated system.  You may transfer your rights under this EULA only as part of a permanent sale or transfer of the complete system, provided you retain no copies of the Software.  If the Software is an upgrade, any transfer must also include all prior versions of the Software.  The transfer may not be an indirect transfer, such as a consignment.  Prior to the transfer, the end user receiving the Software must agree to all of the terms in this EULA.</w:t>
+        <w:t xml:space="preserve">The Software may not be shared, transferred to, or used concurrently on multiple computers.  The Software is licensed as part of an integrated system and may only be used with the affiliated system.  You may transfer your rights under this EULA only as part of a permanent sale or transfer of the complete system, provided you retain no copies of the Software.  If the Software is an upgrade, any transfer must also include all prior versions of the Software.  The transfer may not be an indirect transfer, such as a consignment.  Prior to the transfer, the end user receiving the Software must agree to </w:t>
+      </w:r>
+      <w:proofErr w:type="gramStart"/>
+      <w:r>
+        <w:t>all of</w:t>
+      </w:r>
+      <w:proofErr w:type="gramEnd"/>
+      <w:r>
+        <w:t xml:space="preserve"> the terms in this EULA.</w:t>
       </w:r>
     </w:p>
     <w:p>
@@ -6625,16 +6742,16 @@
         <w:spacing w:before="240"/>
         <w:jc w:val="both"/>
       </w:pPr>
-      <w:bookmarkStart w:id="102" w:name="_Toc134430528"/>
-      <w:bookmarkStart w:id="103" w:name="_Toc134610836"/>
+      <w:bookmarkStart w:id="100" w:name="_Toc134430528"/>
+      <w:bookmarkStart w:id="101" w:name="_Toc134610836"/>
       <w:r>
         <w:rPr>
           <w:rStyle w:val="Heading4Char"/>
         </w:rPr>
         <w:t>Product Support.</w:t>
       </w:r>
-      <w:bookmarkEnd w:id="102"/>
-      <w:bookmarkEnd w:id="103"/>
+      <w:bookmarkEnd w:id="100"/>
+      <w:bookmarkEnd w:id="101"/>
       <w:r>
         <w:rPr>
           <w:rFonts w:ascii="Franklin Gothic Book" w:hAnsi="Franklin Gothic Book"/>
@@ -6652,35 +6769,35 @@
         <w:spacing w:before="240"/>
         <w:jc w:val="both"/>
       </w:pPr>
-      <w:bookmarkStart w:id="104" w:name="_Toc134430529"/>
-      <w:bookmarkStart w:id="105" w:name="_Toc134610837"/>
+      <w:bookmarkStart w:id="102" w:name="_Toc134430529"/>
+      <w:bookmarkStart w:id="103" w:name="_Toc134610837"/>
       <w:r>
         <w:rPr>
           <w:rStyle w:val="Heading4Char"/>
         </w:rPr>
         <w:t>Export Restrictions.</w:t>
+      </w:r>
+      <w:bookmarkEnd w:id="102"/>
+      <w:bookmarkEnd w:id="103"/>
+      <w:r>
+        <w:t xml:space="preserve">  You acknowledge that the Software is subject to U.S. and European Union export jurisdiction.  You agree to comply with all applicable national and international laws that apply to the Software, including U.S. Export Administration Regulations, end-user, end-use, and destination restrictions issued by the U.S. and other governments.</w:t>
+      </w:r>
+    </w:p>
+    <w:p>
+      <w:pPr>
+        <w:spacing w:before="240"/>
+        <w:jc w:val="both"/>
+      </w:pPr>
+      <w:bookmarkStart w:id="104" w:name="_Toc134430530"/>
+      <w:bookmarkStart w:id="105" w:name="_Toc134610838"/>
+      <w:r>
+        <w:rPr>
+          <w:rStyle w:val="Heading4Char"/>
+        </w:rPr>
+        <w:t>Severability.</w:t>
       </w:r>
       <w:bookmarkEnd w:id="104"/>
       <w:bookmarkEnd w:id="105"/>
-      <w:r>
-        <w:t xml:space="preserve">  You acknowledge that the Software is subject to U.S. and European Union export jurisdiction.  You agree to comply with all applicable national and international laws that apply to the Software, including U.S. Export Administration Regulations, end-user, end-use, and destination restrictions issued by the U.S. and other governments.</w:t>
-      </w:r>
-    </w:p>
-    <w:p>
-      <w:pPr>
-        <w:spacing w:before="240"/>
-        <w:jc w:val="both"/>
-      </w:pPr>
-      <w:bookmarkStart w:id="106" w:name="_Toc134430530"/>
-      <w:bookmarkStart w:id="107" w:name="_Toc134610838"/>
-      <w:r>
-        <w:rPr>
-          <w:rStyle w:val="Heading4Char"/>
-        </w:rPr>
-        <w:t>Severability.</w:t>
-      </w:r>
-      <w:bookmarkEnd w:id="106"/>
-      <w:bookmarkEnd w:id="107"/>
       <w:r>
         <w:rPr>
           <w:rFonts w:ascii="Franklin Gothic Book" w:hAnsi="Franklin Gothic Book"/>
@@ -6689,8 +6806,13 @@
         </w:rPr>
         <w:t xml:space="preserve">  </w:t>
       </w:r>
-      <w:r>
-        <w:t xml:space="preserve">In the event that any provision of this agreement is found to be illegal by any court of jurisdiction. All remaining provision will survive and continue to be in full effect. </w:t>
+      <w:proofErr w:type="gramStart"/>
+      <w:r>
+        <w:t>In the event that</w:t>
+      </w:r>
+      <w:proofErr w:type="gramEnd"/>
+      <w:r>
+        <w:t xml:space="preserve"> any provision of this agreement is found to be illegal by any court of jurisdiction. All remaining provision will survive and continue to be in full effect. </w:t>
       </w:r>
     </w:p>
     <w:p>
@@ -6698,17 +6820,16 @@
         <w:spacing w:before="240"/>
         <w:jc w:val="both"/>
       </w:pPr>
-      <w:bookmarkStart w:id="108" w:name="_Toc134430531"/>
-      <w:bookmarkStart w:id="109" w:name="_Toc134610839"/>
+      <w:bookmarkStart w:id="106" w:name="_Toc134430531"/>
+      <w:bookmarkStart w:id="107" w:name="_Toc134610839"/>
       <w:r>
         <w:rPr>
           <w:rStyle w:val="Heading4Char"/>
         </w:rPr>
-        <w:lastRenderedPageBreak/>
         <w:t>Jurisdiction.</w:t>
       </w:r>
-      <w:bookmarkEnd w:id="108"/>
-      <w:bookmarkEnd w:id="109"/>
+      <w:bookmarkEnd w:id="106"/>
+      <w:bookmarkEnd w:id="107"/>
       <w:r>
         <w:rPr>
           <w:rStyle w:val="Heading4Char"/>
@@ -6731,16 +6852,16 @@
       <w:pPr>
         <w:jc w:val="both"/>
       </w:pPr>
-      <w:bookmarkStart w:id="110" w:name="_Toc134430532"/>
-      <w:bookmarkStart w:id="111" w:name="_Toc134610840"/>
+      <w:bookmarkStart w:id="108" w:name="_Toc134430532"/>
+      <w:bookmarkStart w:id="109" w:name="_Toc134610840"/>
       <w:r>
         <w:rPr>
           <w:rStyle w:val="Heading4Char"/>
         </w:rPr>
         <w:t>Termination.</w:t>
       </w:r>
-      <w:bookmarkEnd w:id="110"/>
-      <w:bookmarkEnd w:id="111"/>
+      <w:bookmarkEnd w:id="108"/>
+      <w:bookmarkEnd w:id="109"/>
       <w:r>
         <w:t xml:space="preserve">  You may terminate this license at any time by destroying the Software and all copies.  Without prejudice to any other rights, and without notice, ALMACO may terminate this EULA if you fail to comply with the terms and conditions of this license.  In such an event, you must destroy all copies of the Software and all its component parts.</w:t>
       </w:r>
@@ -6796,7 +6917,7 @@
                     </pic:cNvPicPr>
                   </pic:nvPicPr>
                   <pic:blipFill>
-                    <a:blip r:embed="rId38">
+                    <a:blip r:embed="rId37">
                       <a:extLst>
                         <a:ext uri="{28A0092B-C50C-407E-A947-70E740481C1C}">
                           <a14:useLocalDpi xmlns:a14="http://schemas.microsoft.com/office/drawing/2010/main" val="0"/>
@@ -6895,12 +7016,12 @@
     <w:p/>
     <w:p/>
     <w:sectPr>
-      <w:headerReference w:type="even" r:id="rId39"/>
-      <w:headerReference w:type="default" r:id="rId40"/>
-      <w:footerReference w:type="even" r:id="rId41"/>
-      <w:footerReference w:type="default" r:id="rId42"/>
-      <w:headerReference w:type="first" r:id="rId43"/>
-      <w:footerReference w:type="first" r:id="rId44"/>
+      <w:headerReference w:type="even" r:id="rId38"/>
+      <w:headerReference w:type="default" r:id="rId39"/>
+      <w:footerReference w:type="even" r:id="rId40"/>
+      <w:footerReference w:type="default" r:id="rId41"/>
+      <w:headerReference w:type="first" r:id="rId42"/>
+      <w:footerReference w:type="first" r:id="rId43"/>
       <w:pgSz w:w="12240" w:h="15840"/>
       <w:pgMar w:top="1440" w:right="1440" w:bottom="1440" w:left="1440" w:header="720" w:footer="720" w:gutter="0"/>
       <w:pgNumType w:start="0"/>

</xml_diff>

<commit_message>
fixed the havest :)
</commit_message>
<xml_diff>
--- a/Docs/API_Integration_Manual.docx
+++ b/Docs/API_Integration_Manual.docx
@@ -5046,20 +5046,15 @@
       <w:r>
         <w:t xml:space="preserve">These messages will be posted frequently while D1 App is connected to a D1 Unit. </w:t>
       </w:r>
-    </w:p>
-    <w:p>
-      <w:pPr>
-        <w:spacing w:line="360" w:lineRule="auto"/>
-      </w:pPr>
       <w:r>
         <w:rPr>
           <w:noProof/>
         </w:rPr>
         <w:drawing>
-          <wp:inline distT="0" distB="0" distL="0" distR="0" wp14:anchorId="4C90AC79" wp14:editId="4C36BA24">
-            <wp:extent cx="6829425" cy="1530984"/>
+          <wp:inline distT="0" distB="0" distL="0" distR="0" wp14:anchorId="469A455B" wp14:editId="044AB36E">
+            <wp:extent cx="6859982" cy="1649652"/>
             <wp:effectExtent l="0" t="0" r="0" b="0"/>
-            <wp:docPr id="35" name="Picture 35" descr="Graphical user interface&#10;&#10;Description automatically generated"/>
+            <wp:docPr id="3" name="Picture 3" descr="A screenshot of a computer screen&#10;&#10;Description automatically generated with low confidence"/>
             <wp:cNvGraphicFramePr>
               <a:graphicFrameLocks xmlns:a="http://schemas.openxmlformats.org/drawingml/2006/main" noChangeAspect="1"/>
             </wp:cNvGraphicFramePr>
@@ -5067,7 +5062,7 @@
               <a:graphicData uri="http://schemas.openxmlformats.org/drawingml/2006/picture">
                 <pic:pic xmlns:pic="http://schemas.openxmlformats.org/drawingml/2006/picture">
                   <pic:nvPicPr>
-                    <pic:cNvPr id="35" name="Picture 35" descr="Graphical user interface&#10;&#10;Description automatically generated"/>
+                    <pic:cNvPr id="3" name="Picture 3" descr="A screenshot of a computer screen&#10;&#10;Description automatically generated with low confidence"/>
                     <pic:cNvPicPr>
                       <a:picLocks noChangeAspect="1" noChangeArrowheads="1"/>
                     </pic:cNvPicPr>
@@ -5080,13 +5075,13 @@
                         </a:ext>
                       </a:extLst>
                     </a:blip>
-                    <a:srcRect t="37847" b="51620"/>
+                    <a:srcRect t="37523" b="51040"/>
                     <a:stretch/>
                   </pic:blipFill>
                   <pic:spPr bwMode="auto">
                     <a:xfrm>
                       <a:off x="0" y="0"/>
-                      <a:ext cx="6852193" cy="1536088"/>
+                      <a:ext cx="6982123" cy="1679024"/>
                     </a:xfrm>
                     <a:prstGeom prst="rect">
                       <a:avLst/>
@@ -5136,6 +5131,7 @@
         <w:rPr>
           <w:noProof/>
         </w:rPr>
+        <w:lastRenderedPageBreak/>
         <w:drawing>
           <wp:inline distT="0" distB="0" distL="0" distR="0" wp14:anchorId="16980BC3" wp14:editId="6207EF49">
             <wp:extent cx="5191125" cy="4295775"/>
@@ -5179,7 +5175,6 @@
         <w:jc w:val="both"/>
       </w:pPr>
       <w:r>
-        <w:lastRenderedPageBreak/>
         <w:t xml:space="preserve">The values on the </w:t>
       </w:r>
       <w:r>
@@ -5250,6 +5245,7 @@
       <w:bookmarkStart w:id="64" w:name="_Toc134610814"/>
       <w:bookmarkStart w:id="65" w:name="_Toc134611758"/>
       <w:r>
+        <w:lastRenderedPageBreak/>
         <w:t xml:space="preserve">D1 </w:t>
       </w:r>
       <w:r>
@@ -5324,7 +5320,7 @@
                     </pic:cNvPicPr>
                   </pic:nvPicPr>
                   <pic:blipFill rotWithShape="1">
-                    <a:blip r:embed="rId27">
+                    <a:blip r:embed="rId29">
                       <a:extLst>
                         <a:ext uri="{28A0092B-C50C-407E-A947-70E740481C1C}">
                           <a14:useLocalDpi xmlns:a14="http://schemas.microsoft.com/office/drawing/2010/main" val="0"/>
@@ -5394,7 +5390,6 @@
         <w:rPr>
           <w:noProof/>
         </w:rPr>
-        <w:lastRenderedPageBreak/>
         <w:drawing>
           <wp:inline distT="0" distB="0" distL="0" distR="0" wp14:anchorId="5FDE4825" wp14:editId="6D829C1D">
             <wp:extent cx="4676775" cy="1162050"/>
@@ -5411,7 +5406,7 @@
                     <pic:cNvPicPr/>
                   </pic:nvPicPr>
                   <pic:blipFill>
-                    <a:blip r:embed="rId29"/>
+                    <a:blip r:embed="rId30"/>
                     <a:stretch>
                       <a:fillRect/>
                     </a:stretch>
@@ -5458,7 +5453,7 @@
                     <pic:cNvPicPr/>
                   </pic:nvPicPr>
                   <pic:blipFill rotWithShape="1">
-                    <a:blip r:embed="rId30"/>
+                    <a:blip r:embed="rId31"/>
                     <a:srcRect r="6831"/>
                     <a:stretch/>
                   </pic:blipFill>
@@ -5496,6 +5491,7 @@
         <w:spacing w:line="360" w:lineRule="auto"/>
       </w:pPr>
       <w:r>
+        <w:lastRenderedPageBreak/>
         <w:t xml:space="preserve">The command to hide will minimize the D1 App to the service tray of the windows device that the D1 App is running on. The command to show the D1 App will bring the App the foreground of the windows machine. </w:t>
       </w:r>
     </w:p>
@@ -5598,7 +5594,7 @@
                     </pic:cNvPicPr>
                   </pic:nvPicPr>
                   <pic:blipFill rotWithShape="1">
-                    <a:blip r:embed="rId31">
+                    <a:blip r:embed="rId32">
                       <a:extLst>
                         <a:ext uri="{28A0092B-C50C-407E-A947-70E740481C1C}">
                           <a14:useLocalDpi xmlns:a14="http://schemas.microsoft.com/office/drawing/2010/main" val="0"/>
@@ -5677,7 +5673,7 @@
                     <pic:cNvPicPr/>
                   </pic:nvPicPr>
                   <pic:blipFill>
-                    <a:blip r:embed="rId32"/>
+                    <a:blip r:embed="rId33"/>
                     <a:stretch>
                       <a:fillRect/>
                     </a:stretch>
@@ -5801,7 +5797,7 @@
                     </pic:cNvPicPr>
                   </pic:nvPicPr>
                   <pic:blipFill rotWithShape="1">
-                    <a:blip r:embed="rId31">
+                    <a:blip r:embed="rId32">
                       <a:extLst>
                         <a:ext uri="{28A0092B-C50C-407E-A947-70E740481C1C}">
                           <a14:useLocalDpi xmlns:a14="http://schemas.microsoft.com/office/drawing/2010/main" val="0"/>
@@ -5885,7 +5881,7 @@
                     <pic:cNvPicPr/>
                   </pic:nvPicPr>
                   <pic:blipFill rotWithShape="1">
-                    <a:blip r:embed="rId33"/>
+                    <a:blip r:embed="rId34"/>
                     <a:srcRect b="16852"/>
                     <a:stretch/>
                   </pic:blipFill>
@@ -5988,7 +5984,7 @@
                     <pic:cNvPicPr/>
                   </pic:nvPicPr>
                   <pic:blipFill rotWithShape="1">
-                    <a:blip r:embed="rId34"/>
+                    <a:blip r:embed="rId35"/>
                     <a:srcRect t="11306" r="13247" b="25288"/>
                     <a:stretch/>
                   </pic:blipFill>
@@ -6242,7 +6238,7 @@
           <w:rStyle w:val="Hyperlink"/>
         </w:rPr>
       </w:pPr>
-      <w:hyperlink r:id="rId35" w:history="1">
+      <w:hyperlink r:id="rId36" w:history="1">
         <w:r>
           <w:rPr>
             <w:rStyle w:val="Hyperlink"/>
@@ -6264,7 +6260,7 @@
         <w:spacing w:line="360" w:lineRule="auto"/>
         <w:ind w:left="1440"/>
       </w:pPr>
-      <w:hyperlink r:id="rId36" w:history="1">
+      <w:hyperlink r:id="rId37" w:history="1">
         <w:r>
           <w:rPr>
             <w:rStyle w:val="Hyperlink"/>
@@ -6917,7 +6913,7 @@
                     </pic:cNvPicPr>
                   </pic:nvPicPr>
                   <pic:blipFill>
-                    <a:blip r:embed="rId37">
+                    <a:blip r:embed="rId38">
                       <a:extLst>
                         <a:ext uri="{28A0092B-C50C-407E-A947-70E740481C1C}">
                           <a14:useLocalDpi xmlns:a14="http://schemas.microsoft.com/office/drawing/2010/main" val="0"/>
@@ -7016,12 +7012,12 @@
     <w:p/>
     <w:p/>
     <w:sectPr>
-      <w:headerReference w:type="even" r:id="rId38"/>
-      <w:headerReference w:type="default" r:id="rId39"/>
-      <w:footerReference w:type="even" r:id="rId40"/>
-      <w:footerReference w:type="default" r:id="rId41"/>
-      <w:headerReference w:type="first" r:id="rId42"/>
-      <w:footerReference w:type="first" r:id="rId43"/>
+      <w:headerReference w:type="even" r:id="rId39"/>
+      <w:headerReference w:type="default" r:id="rId40"/>
+      <w:footerReference w:type="even" r:id="rId41"/>
+      <w:footerReference w:type="default" r:id="rId42"/>
+      <w:headerReference w:type="first" r:id="rId43"/>
+      <w:footerReference w:type="first" r:id="rId44"/>
       <w:pgSz w:w="12240" w:h="15840"/>
       <w:pgMar w:top="1440" w:right="1440" w:bottom="1440" w:left="1440" w:header="720" w:footer="720" w:gutter="0"/>
       <w:pgNumType w:start="0"/>

</xml_diff>